<commit_message>
Final HSA Paper_Final Version_Shah
</commit_message>
<xml_diff>
--- a/Shah/Final HSA Paper_First Draft_Shah.docx
+++ b/Shah/Final HSA Paper_First Draft_Shah.docx
@@ -12,8 +12,6 @@
           <w:szCs w:val="32"/>
         </w:rPr>
       </w:pPr>
-      <w:bookmarkStart w:id="0" w:name="_GoBack"/>
-      <w:bookmarkEnd w:id="0"/>
       <w:r>
         <w:rPr>
           <w:rFonts w:ascii="Times New Roman" w:hAnsi="Times New Roman" w:cs="Times New Roman"/>
@@ -1544,7 +1542,13 @@
         <w:rPr>
           <w:rFonts w:ascii="Times New Roman" w:hAnsi="Times New Roman" w:cs="Times New Roman"/>
         </w:rPr>
-        <w:t>Market is producing at Q</w:t>
+        <w:t>The m</w:t>
+      </w:r>
+      <w:r>
+        <w:rPr>
+          <w:rFonts w:ascii="Times New Roman" w:hAnsi="Times New Roman" w:cs="Times New Roman"/>
+        </w:rPr>
+        <w:t>arket is producing at Q</w:t>
       </w:r>
       <w:r>
         <w:rPr>
@@ -3402,7 +3406,29 @@
         <w:rPr>
           <w:rFonts w:ascii="Times New Roman" w:hAnsi="Times New Roman" w:cs="Times New Roman"/>
         </w:rPr>
-        <w:t>no source of revenue. T</w:t>
+        <w:t xml:space="preserve">no source of revenue. </w:t>
+      </w:r>
+    </w:p>
+    <w:p>
+      <w:pPr>
+        <w:jc w:val="both"/>
+        <w:rPr>
+          <w:rFonts w:ascii="Times New Roman" w:hAnsi="Times New Roman" w:cs="Times New Roman"/>
+        </w:rPr>
+      </w:pPr>
+    </w:p>
+    <w:p>
+      <w:pPr>
+        <w:jc w:val="both"/>
+        <w:rPr>
+          <w:rFonts w:ascii="Times New Roman" w:hAnsi="Times New Roman" w:cs="Times New Roman"/>
+        </w:rPr>
+      </w:pPr>
+      <w:r>
+        <w:rPr>
+          <w:rFonts w:ascii="Times New Roman" w:hAnsi="Times New Roman" w:cs="Times New Roman"/>
+        </w:rPr>
+        <w:t>T</w:t>
       </w:r>
       <w:r>
         <w:rPr>
@@ -3490,19 +3516,31 @@
         <w:rPr>
           <w:rFonts w:ascii="Times New Roman" w:hAnsi="Times New Roman" w:cs="Times New Roman"/>
         </w:rPr>
-        <w:t>I would argue that while the two market-based policies - cap-and-trade and carbon taxes – can be effective</w:t>
-      </w:r>
-      <w:r>
-        <w:rPr>
-          <w:rFonts w:ascii="Times New Roman" w:hAnsi="Times New Roman" w:cs="Times New Roman"/>
-        </w:rPr>
-        <w:t xml:space="preserve"> in different situations</w:t>
-      </w:r>
-      <w:r>
-        <w:rPr>
-          <w:rFonts w:ascii="Times New Roman" w:hAnsi="Times New Roman" w:cs="Times New Roman"/>
-        </w:rPr>
-        <w:t>, the command-and-control approach is likely to be least effective. This is because of the foundation it is based on</w:t>
+        <w:t xml:space="preserve">A </w:t>
+      </w:r>
+      <w:r>
+        <w:rPr>
+          <w:rFonts w:ascii="Times New Roman" w:hAnsi="Times New Roman" w:cs="Times New Roman"/>
+        </w:rPr>
+        <w:t>c</w:t>
+      </w:r>
+      <w:r>
+        <w:rPr>
+          <w:rFonts w:ascii="Times New Roman" w:hAnsi="Times New Roman" w:cs="Times New Roman"/>
+        </w:rPr>
+        <w:t>ommand-and-control</w:t>
+      </w:r>
+      <w:r>
+        <w:rPr>
+          <w:rFonts w:ascii="Times New Roman" w:hAnsi="Times New Roman" w:cs="Times New Roman"/>
+        </w:rPr>
+        <w:t xml:space="preserve"> approach is likely to be less effective than market-based policies. </w:t>
+      </w:r>
+      <w:r>
+        <w:rPr>
+          <w:rFonts w:ascii="Times New Roman" w:hAnsi="Times New Roman" w:cs="Times New Roman"/>
+        </w:rPr>
+        <w:t>This is because of the foundation it is based on</w:t>
       </w:r>
       <w:r>
         <w:rPr>
@@ -4106,7 +4144,7 @@
           <w:noProof/>
         </w:rPr>
         <w:drawing>
-          <wp:anchor distT="0" distB="0" distL="114300" distR="114300" simplePos="0" relativeHeight="251668480" behindDoc="0" locked="0" layoutInCell="1" allowOverlap="1" wp14:anchorId="5C4A41BA" wp14:editId="5483F0F6">
+          <wp:anchor distT="0" distB="0" distL="114300" distR="114300" simplePos="0" relativeHeight="251668480" behindDoc="0" locked="0" layoutInCell="1" allowOverlap="1" wp14:anchorId="5C4A41BA" wp14:editId="14F15487">
             <wp:simplePos x="0" y="0"/>
             <wp:positionH relativeFrom="column">
               <wp:posOffset>3194050</wp:posOffset>
@@ -4114,7 +4152,7 @@
             <wp:positionV relativeFrom="paragraph">
               <wp:posOffset>32385</wp:posOffset>
             </wp:positionV>
-            <wp:extent cx="2939415" cy="3211195"/>
+            <wp:extent cx="2939415" cy="3049905"/>
             <wp:effectExtent l="0" t="0" r="6985" b="0"/>
             <wp:wrapSquare wrapText="bothSides"/>
             <wp:docPr id="3" name="Picture 3" descr="Macintosh HD:Users:kinjalshah:Desktop:Screen Shot 2016-04-09 at 10.10.35 PM.png"/>
@@ -4146,7 +4184,7 @@
                   <pic:spPr bwMode="auto">
                     <a:xfrm>
                       <a:off x="0" y="0"/>
-                      <a:ext cx="2939415" cy="3211195"/>
+                      <a:ext cx="2939415" cy="3049905"/>
                     </a:xfrm>
                     <a:prstGeom prst="rect">
                       <a:avLst/>
@@ -4291,35 +4329,33 @@
     </w:p>
     <w:p>
       <w:pPr>
+        <w:ind w:left="5040"/>
         <w:jc w:val="both"/>
         <w:rPr>
           <w:rFonts w:ascii="Times New Roman" w:hAnsi="Times New Roman" w:cs="Times New Roman"/>
           <w:i/>
         </w:rPr>
       </w:pPr>
-    </w:p>
-    <w:p>
-      <w:pPr>
-        <w:ind w:left="5760"/>
-        <w:jc w:val="both"/>
+      <w:r>
         <w:rPr>
           <w:rFonts w:ascii="Times New Roman" w:hAnsi="Times New Roman" w:cs="Times New Roman"/>
           <w:i/>
         </w:rPr>
-      </w:pPr>
+        <w:t>F</w:t>
+      </w:r>
       <w:r>
         <w:rPr>
           <w:rFonts w:ascii="Times New Roman" w:hAnsi="Times New Roman" w:cs="Times New Roman"/>
           <w:i/>
         </w:rPr>
-        <w:t xml:space="preserve">Fig. 8 – The different phases in </w:t>
+        <w:t xml:space="preserve">ig. 8 – The different phases in </w:t>
       </w:r>
       <w:r>
         <w:rPr>
           <w:rFonts w:ascii="Times New Roman" w:hAnsi="Times New Roman" w:cs="Times New Roman"/>
           <w:i/>
         </w:rPr>
-        <w:t xml:space="preserve"> </w:t>
+        <w:t xml:space="preserve">                </w:t>
       </w:r>
       <w:r>
         <w:rPr>
@@ -4351,9 +4387,81 @@
       <w:r>
         <w:rPr>
           <w:rFonts w:ascii="Times New Roman" w:hAnsi="Times New Roman" w:cs="Times New Roman"/>
-          <w:b/>
-        </w:rPr>
-        <w:tab/>
+        </w:rPr>
+        <w:t xml:space="preserve">When the EU ETS first came into play, all permits were handed out by the </w:t>
+      </w:r>
+      <w:r>
+        <w:rPr>
+          <w:rFonts w:ascii="Times New Roman" w:hAnsi="Times New Roman" w:cs="Times New Roman"/>
+        </w:rPr>
+        <w:t xml:space="preserve">grandfathering method. However, since </w:t>
+      </w:r>
+      <w:r>
+        <w:rPr>
+          <w:rFonts w:ascii="Times New Roman" w:hAnsi="Times New Roman" w:cs="Times New Roman"/>
+        </w:rPr>
+        <w:t xml:space="preserve">2013, </w:t>
+      </w:r>
+      <w:r>
+        <w:rPr>
+          <w:rFonts w:ascii="Times New Roman" w:hAnsi="Times New Roman" w:cs="Times New Roman"/>
+        </w:rPr>
+        <w:t>auctioning has become</w:t>
+      </w:r>
+      <w:r>
+        <w:rPr>
+          <w:rFonts w:ascii="Times New Roman" w:hAnsi="Times New Roman" w:cs="Times New Roman"/>
+        </w:rPr>
+        <w:t xml:space="preserve"> a larger part of the distribution process. This is primarily because it </w:t>
+      </w:r>
+      <w:r>
+        <w:rPr>
+          <w:rFonts w:ascii="Times New Roman" w:hAnsi="Times New Roman" w:cs="Times New Roman"/>
+        </w:rPr>
+        <w:t xml:space="preserve">accepts the condition that </w:t>
+      </w:r>
+      <w:r>
+        <w:rPr>
+          <w:rFonts w:ascii="Times New Roman" w:hAnsi="Times New Roman" w:cs="Times New Roman"/>
+        </w:rPr>
+        <w:t>the polluter must pay even for a baseline amount of pollu</w:t>
+      </w:r>
+      <w:r>
+        <w:rPr>
+          <w:rFonts w:ascii="Times New Roman" w:hAnsi="Times New Roman" w:cs="Times New Roman"/>
+        </w:rPr>
+        <w:t xml:space="preserve">tion. Grandfathering allows </w:t>
+      </w:r>
+      <w:r>
+        <w:rPr>
+          <w:rFonts w:ascii="Times New Roman" w:hAnsi="Times New Roman" w:cs="Times New Roman"/>
+        </w:rPr>
+        <w:t>industries</w:t>
+      </w:r>
+      <w:r>
+        <w:rPr>
+          <w:rFonts w:ascii="Times New Roman" w:hAnsi="Times New Roman" w:cs="Times New Roman"/>
+        </w:rPr>
+        <w:t xml:space="preserve"> to pollute for free. </w:t>
+      </w:r>
+      <w:r>
+        <w:rPr>
+          <w:rFonts w:ascii="Times New Roman" w:hAnsi="Times New Roman" w:cs="Times New Roman"/>
+        </w:rPr>
+        <w:t>Regulators have set a target of switching 100% of their distribution method to auctioning by 2027</w:t>
+      </w:r>
+      <w:r>
+        <w:rPr>
+          <w:rStyle w:val="FootnoteReference"/>
+          <w:rFonts w:ascii="Times New Roman" w:hAnsi="Times New Roman" w:cs="Times New Roman"/>
+        </w:rPr>
+        <w:footnoteReference w:id="17"/>
+      </w:r>
+      <w:r>
+        <w:rPr>
+          <w:rFonts w:ascii="Times New Roman" w:hAnsi="Times New Roman" w:cs="Times New Roman"/>
+        </w:rPr>
+        <w:t xml:space="preserve">. </w:t>
       </w:r>
     </w:p>
     <w:p>
@@ -4364,75 +4472,9 @@
         <w:jc w:val="both"/>
         <w:rPr>
           <w:rFonts w:ascii="Times New Roman" w:hAnsi="Times New Roman" w:cs="Times New Roman"/>
-        </w:rPr>
-      </w:pPr>
-      <w:r>
-        <w:rPr>
-          <w:rFonts w:ascii="Times New Roman" w:hAnsi="Times New Roman" w:cs="Times New Roman"/>
-        </w:rPr>
-        <w:t xml:space="preserve">When the EU ETS first came into play, all permits were handed out by the </w:t>
-      </w:r>
-      <w:r>
-        <w:rPr>
-          <w:rFonts w:ascii="Times New Roman" w:hAnsi="Times New Roman" w:cs="Times New Roman"/>
-        </w:rPr>
-        <w:t xml:space="preserve">grandfathering method. However, since </w:t>
-      </w:r>
-      <w:r>
-        <w:rPr>
-          <w:rFonts w:ascii="Times New Roman" w:hAnsi="Times New Roman" w:cs="Times New Roman"/>
-        </w:rPr>
-        <w:t xml:space="preserve">2013, </w:t>
-      </w:r>
-      <w:r>
-        <w:rPr>
-          <w:rFonts w:ascii="Times New Roman" w:hAnsi="Times New Roman" w:cs="Times New Roman"/>
-        </w:rPr>
-        <w:t>auctioning has become</w:t>
-      </w:r>
-      <w:r>
-        <w:rPr>
-          <w:rFonts w:ascii="Times New Roman" w:hAnsi="Times New Roman" w:cs="Times New Roman"/>
-        </w:rPr>
-        <w:t xml:space="preserve"> a larger part of the distribution process. This is primarily because it holds up to the idea that the polluter must pay even for a baseline amount of pollu</w:t>
-      </w:r>
-      <w:r>
-        <w:rPr>
-          <w:rFonts w:ascii="Times New Roman" w:hAnsi="Times New Roman" w:cs="Times New Roman"/>
-        </w:rPr>
-        <w:t xml:space="preserve">tion. Grandfathering allows </w:t>
-      </w:r>
-      <w:r>
-        <w:rPr>
-          <w:rFonts w:ascii="Times New Roman" w:hAnsi="Times New Roman" w:cs="Times New Roman"/>
-        </w:rPr>
-        <w:t>industries</w:t>
-      </w:r>
-      <w:r>
-        <w:rPr>
-          <w:rFonts w:ascii="Times New Roman" w:hAnsi="Times New Roman" w:cs="Times New Roman"/>
-        </w:rPr>
-        <w:t xml:space="preserve"> to pollute for free. </w:t>
-      </w:r>
-      <w:r>
-        <w:rPr>
-          <w:rFonts w:ascii="Times New Roman" w:hAnsi="Times New Roman" w:cs="Times New Roman"/>
-        </w:rPr>
-        <w:t>Regulators have set a target of switching 100% of their distribution method to auctioning by 2027</w:t>
-      </w:r>
-      <w:r>
-        <w:rPr>
-          <w:rStyle w:val="FootnoteReference"/>
-          <w:rFonts w:ascii="Times New Roman" w:hAnsi="Times New Roman" w:cs="Times New Roman"/>
-        </w:rPr>
-        <w:footnoteReference w:id="17"/>
-      </w:r>
-      <w:r>
-        <w:rPr>
-          <w:rFonts w:ascii="Times New Roman" w:hAnsi="Times New Roman" w:cs="Times New Roman"/>
-        </w:rPr>
-        <w:t xml:space="preserve">. </w:t>
-      </w:r>
+          <w:b/>
+        </w:rPr>
+      </w:pPr>
     </w:p>
     <w:p>
       <w:pPr>
@@ -4442,18 +4484,6 @@
         <w:jc w:val="both"/>
         <w:rPr>
           <w:rFonts w:ascii="Times New Roman" w:hAnsi="Times New Roman" w:cs="Times New Roman"/>
-          <w:b/>
-        </w:rPr>
-      </w:pPr>
-    </w:p>
-    <w:p>
-      <w:pPr>
-        <w:tabs>
-          <w:tab w:val="left" w:pos="3220"/>
-        </w:tabs>
-        <w:jc w:val="both"/>
-        <w:rPr>
-          <w:rFonts w:ascii="Times New Roman" w:hAnsi="Times New Roman" w:cs="Times New Roman"/>
         </w:rPr>
       </w:pPr>
       <w:r>
@@ -4496,7 +4526,13 @@
         <w:rPr>
           <w:rFonts w:ascii="Times New Roman" w:hAnsi="Times New Roman" w:cs="Times New Roman"/>
         </w:rPr>
-        <w:t xml:space="preserve"> the price of permits to about €0</w:t>
+        <w:t xml:space="preserve"> </w:t>
+      </w:r>
+      <w:r>
+        <w:rPr>
+          <w:rFonts w:ascii="Times New Roman" w:hAnsi="Times New Roman" w:cs="Times New Roman"/>
+        </w:rPr>
+        <w:t>the price of permits to nothing</w:t>
       </w:r>
       <w:r>
         <w:rPr>
@@ -4823,22 +4859,6 @@
           <w:rFonts w:ascii="Times New Roman" w:hAnsi="Times New Roman" w:cs="Times New Roman"/>
         </w:rPr>
       </w:pPr>
-    </w:p>
-    <w:p>
-      <w:pPr>
-        <w:jc w:val="both"/>
-        <w:rPr>
-          <w:rFonts w:ascii="Times New Roman" w:hAnsi="Times New Roman" w:cs="Times New Roman"/>
-        </w:rPr>
-      </w:pPr>
-    </w:p>
-    <w:p>
-      <w:pPr>
-        <w:jc w:val="both"/>
-        <w:rPr>
-          <w:rFonts w:ascii="Times New Roman" w:hAnsi="Times New Roman" w:cs="Times New Roman"/>
-        </w:rPr>
-      </w:pPr>
       <w:r>
         <w:rPr>
           <w:rFonts w:ascii="Times New Roman" w:hAnsi="Times New Roman" w:cs="Times New Roman"/>
@@ -4996,7 +5016,26 @@
         <w:rPr>
           <w:rFonts w:ascii="Times New Roman" w:hAnsi="Times New Roman" w:cs="Times New Roman"/>
         </w:rPr>
-        <w:t xml:space="preserve">% decline in the level of carbon-dioxide emissions compared to 2007 (pre-tax). </w:t>
+        <w:t>% decline in the level of carbon-dioxide emissions c</w:t>
+      </w:r>
+      <w:r>
+        <w:rPr>
+          <w:rFonts w:ascii="Times New Roman" w:hAnsi="Times New Roman" w:cs="Times New Roman"/>
+        </w:rPr>
+        <w:t>ompared to 2007 (pre-tax)</w:t>
+      </w:r>
+      <w:r>
+        <w:rPr>
+          <w:rStyle w:val="FootnoteReference"/>
+          <w:rFonts w:ascii="Times New Roman" w:hAnsi="Times New Roman" w:cs="Times New Roman"/>
+        </w:rPr>
+        <w:footnoteReference w:id="20"/>
+      </w:r>
+      <w:r>
+        <w:rPr>
+          <w:rFonts w:ascii="Times New Roman" w:hAnsi="Times New Roman" w:cs="Times New Roman"/>
+        </w:rPr>
+        <w:t>.</w:t>
       </w:r>
     </w:p>
     <w:p>
@@ -5196,7 +5235,7 @@
           <w:rFonts w:ascii="Times New Roman" w:hAnsi="Times New Roman" w:cs="Times New Roman"/>
           <w:i/>
         </w:rPr>
-        <w:footnoteReference w:id="20"/>
+        <w:footnoteReference w:id="21"/>
       </w:r>
       <w:r>
         <w:rPr>
@@ -5307,7 +5346,20 @@
         <w:rPr>
           <w:rFonts w:ascii="Times New Roman" w:hAnsi="Times New Roman" w:cs="Times New Roman"/>
         </w:rPr>
-        <w:t xml:space="preserve">carbon tax is due to the principle of revenue neutrality. </w:t>
+        <w:t>carbon tax is due to the principle of revenue neutrality</w:t>
+      </w:r>
+      <w:r>
+        <w:rPr>
+          <w:rStyle w:val="FootnoteReference"/>
+          <w:rFonts w:ascii="Times New Roman" w:hAnsi="Times New Roman" w:cs="Times New Roman"/>
+        </w:rPr>
+        <w:footnoteReference w:id="22"/>
+      </w:r>
+      <w:r>
+        <w:rPr>
+          <w:rFonts w:ascii="Times New Roman" w:hAnsi="Times New Roman" w:cs="Times New Roman"/>
+        </w:rPr>
+        <w:t xml:space="preserve">. </w:t>
       </w:r>
       <w:r>
         <w:rPr>
@@ -5581,7 +5633,7 @@
           <w:rStyle w:val="FootnoteReference"/>
           <w:rFonts w:ascii="Times New Roman" w:hAnsi="Times New Roman" w:cs="Times New Roman"/>
         </w:rPr>
-        <w:footnoteReference w:id="21"/>
+        <w:footnoteReference w:id="23"/>
       </w:r>
       <w:r>
         <w:rPr>
@@ -5671,6 +5723,46 @@
         </w:rPr>
         <w:t xml:space="preserve">be equally effective, if not more. </w:t>
       </w:r>
+    </w:p>
+    <w:p>
+      <w:pPr>
+        <w:jc w:val="both"/>
+        <w:rPr>
+          <w:rFonts w:ascii="Times New Roman" w:hAnsi="Times New Roman" w:cs="Times New Roman"/>
+        </w:rPr>
+      </w:pPr>
+    </w:p>
+    <w:p>
+      <w:pPr>
+        <w:jc w:val="both"/>
+        <w:rPr>
+          <w:rFonts w:ascii="Times New Roman" w:hAnsi="Times New Roman" w:cs="Times New Roman"/>
+        </w:rPr>
+      </w:pPr>
+    </w:p>
+    <w:p>
+      <w:pPr>
+        <w:jc w:val="both"/>
+        <w:rPr>
+          <w:rFonts w:ascii="Times New Roman" w:hAnsi="Times New Roman" w:cs="Times New Roman"/>
+        </w:rPr>
+      </w:pPr>
+    </w:p>
+    <w:p>
+      <w:pPr>
+        <w:jc w:val="both"/>
+        <w:rPr>
+          <w:rFonts w:ascii="Times New Roman" w:hAnsi="Times New Roman" w:cs="Times New Roman"/>
+        </w:rPr>
+      </w:pPr>
+      <w:r>
+        <w:rPr>
+          <w:rFonts w:ascii="Times New Roman" w:hAnsi="Times New Roman" w:cs="Times New Roman"/>
+        </w:rPr>
+        <w:t>[Word Count: 3789 words]</w:t>
+      </w:r>
+      <w:bookmarkStart w:id="0" w:name="_GoBack"/>
+      <w:bookmarkEnd w:id="0"/>
     </w:p>
     <w:sectPr>
       <w:footerReference w:type="even" r:id="rId19"/>
@@ -6308,6 +6400,101 @@
   <w:footnote w:id="14">
     <w:p>
       <w:pPr>
+        <w:spacing w:line="240" w:lineRule="atLeast"/>
+        <w:rPr>
+          <w:rFonts w:ascii="Arial" w:eastAsia="Times New Roman" w:hAnsi="Arial" w:cs="Arial"/>
+          <w:color w:val="333333"/>
+        </w:rPr>
+      </w:pPr>
+      <w:r>
+        <w:rPr>
+          <w:rStyle w:val="FootnoteReference"/>
+        </w:rPr>
+        <w:footnoteRef/>
+      </w:r>
+      <w:r>
+        <w:t xml:space="preserve"> </w:t>
+      </w:r>
+      <w:r>
+        <w:rPr>
+          <w:rFonts w:ascii="Times New Roman" w:eastAsia="Times New Roman" w:hAnsi="Times New Roman" w:cs="Times New Roman"/>
+          <w:color w:val="333333"/>
+          <w:sz w:val="22"/>
+          <w:szCs w:val="22"/>
+        </w:rPr>
+        <w:t>“The EU Emissions Trading System (EU ETS).”</w:t>
+      </w:r>
+      <w:r>
+        <w:rPr>
+          <w:rStyle w:val="apple-converted-space"/>
+          <w:rFonts w:ascii="Times New Roman" w:eastAsia="Times New Roman" w:hAnsi="Times New Roman" w:cs="Times New Roman"/>
+          <w:color w:val="333333"/>
+          <w:sz w:val="22"/>
+          <w:szCs w:val="22"/>
+        </w:rPr>
+        <w:t> </w:t>
+      </w:r>
+      <w:r>
+        <w:rPr>
+          <w:rFonts w:ascii="Times New Roman" w:eastAsia="Times New Roman" w:hAnsi="Times New Roman" w:cs="Times New Roman"/>
+          <w:i/>
+          <w:iCs/>
+          <w:color w:val="333333"/>
+          <w:sz w:val="22"/>
+          <w:szCs w:val="22"/>
+        </w:rPr>
+        <w:t>European Union</w:t>
+      </w:r>
+      <w:r>
+        <w:rPr>
+          <w:rStyle w:val="apple-converted-space"/>
+          <w:rFonts w:ascii="Times New Roman" w:eastAsia="Times New Roman" w:hAnsi="Times New Roman" w:cs="Times New Roman"/>
+          <w:i/>
+          <w:iCs/>
+          <w:color w:val="333333"/>
+          <w:sz w:val="22"/>
+          <w:szCs w:val="22"/>
+        </w:rPr>
+        <w:t> </w:t>
+      </w:r>
+      <w:r>
+        <w:rPr>
+          <w:rFonts w:ascii="Times New Roman" w:eastAsia="Times New Roman" w:hAnsi="Times New Roman" w:cs="Times New Roman"/>
+          <w:color w:val="333333"/>
+          <w:sz w:val="22"/>
+          <w:szCs w:val="22"/>
+        </w:rPr>
+        <w:t>. 2013. http://ec.europa.eu/clima/publications/docs/factsheet_ets_en.pdf.</w:t>
+      </w:r>
+    </w:p>
+  </w:footnote>
+  <w:footnote w:id="15">
+    <w:p>
+      <w:pPr>
+        <w:pStyle w:val="FootnoteText"/>
+      </w:pPr>
+      <w:r>
+        <w:rPr>
+          <w:rStyle w:val="FootnoteReference"/>
+        </w:rPr>
+        <w:footnoteRef/>
+      </w:r>
+      <w:r>
+        <w:t xml:space="preserve"> </w:t>
+      </w:r>
+      <w:r>
+        <w:rPr>
+          <w:rFonts w:ascii="Times New Roman" w:hAnsi="Times New Roman" w:cs="Times New Roman"/>
+          <w:sz w:val="22"/>
+          <w:szCs w:val="22"/>
+        </w:rPr>
+        <w:t>Ibid.</w:t>
+      </w:r>
+    </w:p>
+  </w:footnote>
+  <w:footnote w:id="16">
+    <w:p>
+      <w:pPr>
         <w:pStyle w:val="FootnoteText"/>
       </w:pPr>
       <w:r>
@@ -6324,127 +6511,238 @@
           <w:sz w:val="20"/>
           <w:szCs w:val="20"/>
         </w:rPr>
-        <w:t>http://ec.europa.eu/clima/publications/docs/factsheet_ets_en.pdf</w:t>
+        <w:t>Ibid.</w:t>
       </w:r>
     </w:p>
   </w:footnote>
-  <w:footnote w:id="15">
-    <w:p>
-      <w:pPr>
-        <w:pStyle w:val="FootnoteText"/>
+  <w:footnote w:id="17">
+    <w:p>
+      <w:pPr>
+        <w:spacing w:line="240" w:lineRule="atLeast"/>
+        <w:rPr>
+          <w:rFonts w:ascii="Arial" w:eastAsia="Times New Roman" w:hAnsi="Arial" w:cs="Arial"/>
+          <w:color w:val="333333"/>
+        </w:rPr>
       </w:pPr>
       <w:r>
         <w:rPr>
           <w:rStyle w:val="FootnoteReference"/>
-        </w:rPr>
-        <w:footnoteRef/>
-      </w:r>
-      <w:r>
-        <w:t xml:space="preserve"> </w:t>
-      </w:r>
-      <w:r>
-        <w:rPr>
+          <w:rFonts w:ascii="Times New Roman" w:hAnsi="Times New Roman" w:cs="Times New Roman"/>
           <w:sz w:val="20"/>
           <w:szCs w:val="20"/>
         </w:rPr>
-        <w:t>http://ec.europa.eu/clima/publications/docs/factsheet_ets_en.pdf</w:t>
-      </w:r>
-    </w:p>
-  </w:footnote>
-  <w:footnote w:id="16">
-    <w:p>
-      <w:pPr>
-        <w:pStyle w:val="FootnoteText"/>
-      </w:pPr>
-      <w:r>
-        <w:rPr>
-          <w:rStyle w:val="FootnoteReference"/>
-        </w:rPr>
         <w:footnoteRef/>
       </w:r>
       <w:r>
-        <w:t xml:space="preserve"> </w:t>
-      </w:r>
-      <w:r>
-        <w:rPr>
+        <w:rPr>
+          <w:rFonts w:ascii="Times New Roman" w:hAnsi="Times New Roman" w:cs="Times New Roman"/>
           <w:sz w:val="20"/>
           <w:szCs w:val="20"/>
         </w:rPr>
-        <w:t>http://ec.europa.eu/clima/publications/docs/factsheet_ets_en.pdf</w:t>
+        <w:t xml:space="preserve"> </w:t>
+      </w:r>
+      <w:r>
+        <w:rPr>
+          <w:rFonts w:ascii="Times New Roman" w:eastAsia="Times New Roman" w:hAnsi="Times New Roman" w:cs="Times New Roman"/>
+          <w:color w:val="333333"/>
+          <w:sz w:val="22"/>
+          <w:szCs w:val="22"/>
+        </w:rPr>
+        <w:t>Zetterberg, Lars, Markus Wrake, Thomas Sterner, Carolyn Fischer, and Dallas Burtraw. “Short-Run Allocation of Emissions Allowances and Long-Term Goals for Climate Policy”2012, 26. http://www.ncbi.nlm.nih.gov/pmc/articles/PMC3357888/pdf/13280_2011_Article_238.pdf.</w:t>
       </w:r>
     </w:p>
   </w:footnote>
-  <w:footnote w:id="17">
-    <w:p>
-      <w:pPr>
-        <w:pStyle w:val="FootnoteText"/>
-        <w:rPr>
+  <w:footnote w:id="18">
+    <w:p>
+      <w:pPr>
+        <w:spacing w:line="240" w:lineRule="atLeast"/>
+        <w:rPr>
+          <w:rFonts w:ascii="Arial" w:eastAsia="Times New Roman" w:hAnsi="Arial" w:cs="Arial"/>
+          <w:color w:val="333333"/>
+        </w:rPr>
+      </w:pPr>
+      <w:r>
+        <w:rPr>
+          <w:rStyle w:val="FootnoteReference"/>
           <w:rFonts w:ascii="Times New Roman" w:hAnsi="Times New Roman" w:cs="Times New Roman"/>
           <w:sz w:val="20"/>
           <w:szCs w:val="20"/>
         </w:rPr>
-      </w:pPr>
-      <w:r>
-        <w:rPr>
-          <w:rStyle w:val="FootnoteReference"/>
+        <w:footnoteRef/>
+      </w:r>
+      <w:r>
+        <w:rPr>
           <w:rFonts w:ascii="Times New Roman" w:hAnsi="Times New Roman" w:cs="Times New Roman"/>
           <w:sz w:val="20"/>
           <w:szCs w:val="20"/>
         </w:rPr>
-        <w:footnoteRef/>
-      </w:r>
-      <w:r>
-        <w:rPr>
+        <w:t xml:space="preserve"> </w:t>
+      </w:r>
+      <w:r>
+        <w:rPr>
+          <w:rFonts w:ascii="Times New Roman" w:eastAsia="Times New Roman" w:hAnsi="Times New Roman" w:cs="Times New Roman"/>
+          <w:color w:val="333333"/>
+          <w:sz w:val="22"/>
+          <w:szCs w:val="22"/>
+        </w:rPr>
+        <w:t>“The EU Emissions Trading System (EU ETS).”</w:t>
+      </w:r>
+      <w:r>
+        <w:rPr>
+          <w:rStyle w:val="apple-converted-space"/>
+          <w:rFonts w:ascii="Times New Roman" w:eastAsia="Times New Roman" w:hAnsi="Times New Roman" w:cs="Times New Roman"/>
+          <w:color w:val="333333"/>
+          <w:sz w:val="22"/>
+          <w:szCs w:val="22"/>
+        </w:rPr>
+        <w:t> </w:t>
+      </w:r>
+      <w:r>
+        <w:rPr>
+          <w:rFonts w:ascii="Times New Roman" w:eastAsia="Times New Roman" w:hAnsi="Times New Roman" w:cs="Times New Roman"/>
+          <w:i/>
+          <w:iCs/>
+          <w:color w:val="333333"/>
+          <w:sz w:val="22"/>
+          <w:szCs w:val="22"/>
+        </w:rPr>
+        <w:t>European Union</w:t>
+      </w:r>
+      <w:r>
+        <w:rPr>
+          <w:rStyle w:val="apple-converted-space"/>
+          <w:rFonts w:ascii="Times New Roman" w:eastAsia="Times New Roman" w:hAnsi="Times New Roman" w:cs="Times New Roman"/>
+          <w:i/>
+          <w:iCs/>
+          <w:color w:val="333333"/>
+          <w:sz w:val="22"/>
+          <w:szCs w:val="22"/>
+        </w:rPr>
+        <w:t> </w:t>
+      </w:r>
+      <w:r>
+        <w:rPr>
+          <w:rFonts w:ascii="Times New Roman" w:eastAsia="Times New Roman" w:hAnsi="Times New Roman" w:cs="Times New Roman"/>
+          <w:color w:val="333333"/>
+          <w:sz w:val="22"/>
+          <w:szCs w:val="22"/>
+        </w:rPr>
+        <w:t>. 2013. http://ec.europa.eu/clima/publications/docs/factsheet_ets_en.pdf.</w:t>
+      </w:r>
+    </w:p>
+  </w:footnote>
+  <w:footnote w:id="19">
+    <w:p>
+      <w:pPr>
+        <w:pStyle w:val="FootnoteText"/>
+      </w:pPr>
+      <w:r>
+        <w:rPr>
+          <w:rStyle w:val="FootnoteReference"/>
           <w:rFonts w:ascii="Times New Roman" w:hAnsi="Times New Roman" w:cs="Times New Roman"/>
           <w:sz w:val="20"/>
           <w:szCs w:val="20"/>
         </w:rPr>
-        <w:t xml:space="preserve"> http://climatestrategies.org/wp-content/uploads/2012/02/cs-effectiveness-of-ets.pdf</w:t>
-      </w:r>
-    </w:p>
-  </w:footnote>
-  <w:footnote w:id="18">
-    <w:p>
-      <w:pPr>
-        <w:pStyle w:val="FootnoteText"/>
+        <w:footnoteRef/>
+      </w:r>
+      <w:r>
         <w:rPr>
           <w:rFonts w:ascii="Times New Roman" w:hAnsi="Times New Roman" w:cs="Times New Roman"/>
           <w:sz w:val="20"/>
           <w:szCs w:val="20"/>
         </w:rPr>
-      </w:pPr>
-      <w:r>
-        <w:rPr>
-          <w:rStyle w:val="FootnoteReference"/>
+        <w:t xml:space="preserve"> </w:t>
+      </w:r>
+      <w:r>
+        <w:rPr>
           <w:rFonts w:ascii="Times New Roman" w:hAnsi="Times New Roman" w:cs="Times New Roman"/>
           <w:sz w:val="20"/>
           <w:szCs w:val="20"/>
         </w:rPr>
+        <w:t>Ibid.</w:t>
+      </w:r>
+    </w:p>
+  </w:footnote>
+  <w:footnote w:id="20">
+    <w:p>
+      <w:pPr>
+        <w:pStyle w:val="FootnoteText"/>
+      </w:pPr>
+      <w:r>
+        <w:rPr>
+          <w:rStyle w:val="FootnoteReference"/>
+        </w:rPr>
         <w:footnoteRef/>
       </w:r>
       <w:r>
-        <w:rPr>
+        <w:t xml:space="preserve"> </w:t>
+      </w:r>
+      <w:r>
+        <w:rPr>
+          <w:rFonts w:ascii="Times New Roman" w:eastAsia="Times New Roman" w:hAnsi="Times New Roman" w:cs="Times New Roman"/>
+          <w:color w:val="333333"/>
+          <w:sz w:val="22"/>
+          <w:szCs w:val="22"/>
+        </w:rPr>
+        <w:t>“British Columbia / Canada.”</w:t>
+      </w:r>
+      <w:r>
+        <w:rPr>
+          <w:rStyle w:val="apple-converted-space"/>
+          <w:rFonts w:ascii="Times New Roman" w:eastAsia="Times New Roman" w:hAnsi="Times New Roman" w:cs="Times New Roman"/>
+          <w:color w:val="333333"/>
+          <w:sz w:val="22"/>
+          <w:szCs w:val="22"/>
+        </w:rPr>
+        <w:t> </w:t>
+      </w:r>
+      <w:r>
+        <w:rPr>
+          <w:rFonts w:ascii="Times New Roman" w:eastAsia="Times New Roman" w:hAnsi="Times New Roman" w:cs="Times New Roman"/>
+          <w:i/>
+          <w:iCs/>
+          <w:color w:val="333333"/>
+          <w:sz w:val="22"/>
+          <w:szCs w:val="22"/>
+        </w:rPr>
+        <w:t>Carbon Tax Center</w:t>
+      </w:r>
+      <w:r>
+        <w:rPr>
+          <w:rFonts w:ascii="Times New Roman" w:eastAsia="Times New Roman" w:hAnsi="Times New Roman" w:cs="Times New Roman"/>
+          <w:color w:val="333333"/>
+          <w:sz w:val="22"/>
+          <w:szCs w:val="22"/>
+        </w:rPr>
+        <w:t>n.d. http://www.carbontax.org/where-carbon-is-taxed/british-columbia/.</w:t>
+      </w:r>
+    </w:p>
+  </w:footnote>
+  <w:footnote w:id="21">
+    <w:p>
+      <w:pPr>
+        <w:spacing w:line="240" w:lineRule="atLeast"/>
+        <w:rPr>
+          <w:rFonts w:ascii="Arial" w:eastAsia="Times New Roman" w:hAnsi="Arial" w:cs="Arial"/>
+          <w:color w:val="333333"/>
+        </w:rPr>
+      </w:pPr>
+      <w:r>
+        <w:rPr>
+          <w:rStyle w:val="FootnoteReference"/>
           <w:rFonts w:ascii="Times New Roman" w:hAnsi="Times New Roman" w:cs="Times New Roman"/>
           <w:sz w:val="20"/>
           <w:szCs w:val="20"/>
         </w:rPr>
-        <w:t xml:space="preserve"> http://www.eea.europa.eu/publications/trends-and-projections-eu-ets-2015</w:t>
-      </w:r>
-    </w:p>
-  </w:footnote>
-  <w:footnote w:id="19">
-    <w:p>
-      <w:pPr>
-        <w:pStyle w:val="FootnoteText"/>
-      </w:pPr>
-      <w:r>
-        <w:rPr>
-          <w:rStyle w:val="FootnoteReference"/>
+        <w:footnoteRef/>
+      </w:r>
+      <w:r>
+        <w:rPr>
           <w:rFonts w:ascii="Times New Roman" w:hAnsi="Times New Roman" w:cs="Times New Roman"/>
           <w:sz w:val="20"/>
           <w:szCs w:val="20"/>
         </w:rPr>
-        <w:footnoteRef/>
+        <w:t xml:space="preserve"> </w:t>
       </w:r>
       <w:r>
         <w:rPr>
@@ -6452,43 +6750,49 @@
           <w:sz w:val="20"/>
           <w:szCs w:val="20"/>
         </w:rPr>
-        <w:t xml:space="preserve"> http://ec.europa.eu/clima/policies/ets/revision/index_en.htm</w:t>
+        <w:t xml:space="preserve">Ibid. </w:t>
       </w:r>
     </w:p>
   </w:footnote>
-  <w:footnote w:id="20">
+  <w:footnote w:id="22">
     <w:p>
       <w:pPr>
         <w:pStyle w:val="FootnoteText"/>
         <w:rPr>
           <w:rFonts w:ascii="Times New Roman" w:hAnsi="Times New Roman" w:cs="Times New Roman"/>
-          <w:sz w:val="20"/>
-          <w:szCs w:val="20"/>
+          <w:sz w:val="22"/>
+          <w:szCs w:val="22"/>
         </w:rPr>
       </w:pPr>
       <w:r>
         <w:rPr>
           <w:rStyle w:val="FootnoteReference"/>
           <w:rFonts w:ascii="Times New Roman" w:hAnsi="Times New Roman" w:cs="Times New Roman"/>
-          <w:sz w:val="20"/>
-          <w:szCs w:val="20"/>
+          <w:sz w:val="22"/>
+          <w:szCs w:val="22"/>
         </w:rPr>
         <w:footnoteRef/>
       </w:r>
       <w:r>
         <w:rPr>
           <w:rFonts w:ascii="Times New Roman" w:hAnsi="Times New Roman" w:cs="Times New Roman"/>
-          <w:sz w:val="20"/>
-          <w:szCs w:val="20"/>
-        </w:rPr>
-        <w:t xml:space="preserve"> http://www.carbontax.org/where-carbon-is-taxed/british-columbia/</w:t>
+          <w:sz w:val="22"/>
+          <w:szCs w:val="22"/>
+        </w:rPr>
+        <w:t xml:space="preserve"> Ibid.</w:t>
       </w:r>
     </w:p>
   </w:footnote>
-  <w:footnote w:id="21">
-    <w:p>
-      <w:pPr>
-        <w:pStyle w:val="FootnoteText"/>
+  <w:footnote w:id="23">
+    <w:p>
+      <w:pPr>
+        <w:spacing w:line="240" w:lineRule="atLeast"/>
+        <w:rPr>
+          <w:rFonts w:ascii="Times New Roman" w:eastAsia="Times New Roman" w:hAnsi="Times New Roman" w:cs="Times New Roman"/>
+          <w:color w:val="333333"/>
+          <w:sz w:val="22"/>
+          <w:szCs w:val="22"/>
+        </w:rPr>
       </w:pPr>
       <w:r>
         <w:rPr>
@@ -6501,11 +6805,12 @@
       </w:r>
       <w:r>
         <w:rPr>
-          <w:rFonts w:ascii="Times New Roman" w:hAnsi="Times New Roman" w:cs="Times New Roman"/>
-          <w:sz w:val="20"/>
-          <w:szCs w:val="20"/>
-        </w:rPr>
-        <w:t>http://www.theguardian.com/environment/2008/apr/29/climatechange.carbonemissions</w:t>
+          <w:rFonts w:ascii="Times New Roman" w:eastAsia="Times New Roman" w:hAnsi="Times New Roman" w:cs="Times New Roman"/>
+          <w:color w:val="333333"/>
+          <w:sz w:val="22"/>
+          <w:szCs w:val="22"/>
+        </w:rPr>
+        <w:t>“Sweden’s Carbon-Tax Solution to Climate Change Puts It Top of the Green List.” 2008. http://www.theguardian.com/environment/2008/apr/29/climatechange.carbonemissions.</w:t>
       </w:r>
     </w:p>
   </w:footnote>
@@ -7975,7 +8280,7 @@
 </file>
 
 <file path=customXml/itemProps1.xml><?xml version="1.0" encoding="utf-8"?>
-<ds:datastoreItem xmlns:ds="http://schemas.openxmlformats.org/officeDocument/2006/customXml" ds:itemID="{44ED7943-466C-1149-829A-C884D8A02BDC}">
+<ds:datastoreItem xmlns:ds="http://schemas.openxmlformats.org/officeDocument/2006/customXml" ds:itemID="{19BB6312-AC8E-0942-BCE5-8A1246B618C2}">
   <ds:schemaRefs>
     <ds:schemaRef ds:uri="http://schemas.openxmlformats.org/officeDocument/2006/bibliography"/>
   </ds:schemaRefs>

</xml_diff>